<commit_message>
Update document for Alda Hotels Centro Ponferrada
</commit_message>
<xml_diff>
--- a/docs/Alda Hotels Centro Ponferrada.docx
+++ b/docs/Alda Hotels Centro Ponferrada.docx
@@ -51,6 +51,26 @@
           <w:vertAlign w:val="baseline"/>
         </w:rPr>
         <w:t xml:space="preserve"># Base de Conocimientos - ALDA CENTRO PONFERRADA </w:t>
+      </w:r>
+      <w:r>
+        <w:rPr>
+          <w:rFonts w:eastAsia="Arial" w:cs="Arial"/>
+          <w:b w:val="false"/>
+          <w:i w:val="false"/>
+          <w:caps w:val="false"/>
+          <w:smallCaps w:val="false"/>
+          <w:strike w:val="false"/>
+          <w:dstrike w:val="false"/>
+          <w:color w:val="000000"/>
+          <w:position w:val="0"/>
+          <w:sz w:val="22"/>
+          <w:sz w:val="22"/>
+          <w:szCs w:val="22"/>
+          <w:u w:val="none"/>
+          <w:shd w:fill="auto" w:val="clear"/>
+          <w:vertAlign w:val="baseline"/>
+        </w:rPr>
+        <w:t>la pipeline se ha ejecutado con exito</w:t>
       </w:r>
     </w:p>
     <w:p>

</xml_diff>